<commit_message>
feat: add CREA assistance report generation
</commit_message>
<xml_diff>
--- a/crud/static/formats/Reporte de actividades no académicas beneficiario.docx
+++ b/crud/static/formats/Reporte de actividades no académicas beneficiario.docx
@@ -21,7 +21,27 @@
           <w:sz w:val="20"/>
           <w:szCs w:val="20"/>
         </w:rPr>
-        <w:t>Reporte general beneficiario</w:t>
+        <w:t xml:space="preserve">Reporte </w:t>
+      </w:r>
+      <w:r>
+        <w:rPr>
+          <w:rFonts w:ascii="Arial" w:hAnsi="Arial" w:cs="Arial"/>
+          <w:b/>
+          <w:bCs/>
+          <w:sz w:val="20"/>
+          <w:szCs w:val="20"/>
+        </w:rPr>
+        <w:t>de asistencia a actividades no académicas</w:t>
+      </w:r>
+      <w:r>
+        <w:rPr>
+          <w:rFonts w:ascii="Arial" w:hAnsi="Arial" w:cs="Arial"/>
+          <w:b/>
+          <w:bCs/>
+          <w:sz w:val="20"/>
+          <w:szCs w:val="20"/>
+        </w:rPr>
+        <w:t xml:space="preserve"> beneficiario</w:t>
       </w:r>
     </w:p>
     <w:p>
@@ -382,7 +402,6 @@
         </w:rPr>
         <w:t>[</w:t>
       </w:r>
-      <w:proofErr w:type="spellStart"/>
       <w:r>
         <w:rPr>
           <w:rFonts w:ascii="Arial" w:hAnsi="Arial" w:cs="Arial"/>
@@ -399,7 +418,6 @@
         </w:rPr>
         <w:t>_no_académicas</w:t>
       </w:r>
-      <w:proofErr w:type="spellEnd"/>
       <w:r>
         <w:rPr>
           <w:rFonts w:ascii="Arial" w:hAnsi="Arial" w:cs="Arial"/>

</xml_diff>